<commit_message>
Fix for Kibana icon + doc changes
</commit_message>
<xml_diff>
--- a/documentation/Kubernetes-Kubeapps-ElasticSearch-Cluster.docx
+++ b/documentation/Kubernetes-Kubeapps-ElasticSearch-Cluster.docx
@@ -13,45 +13,49 @@
         <w:rPr>
           <w:lang w:val="en-US"/>
         </w:rPr>
-        <w:t>Kuber</w:t>
-      </w:r>
-      <w:bookmarkStart w:id="0" w:name="_GoBack"/>
-      <w:bookmarkEnd w:id="0"/>
+        <w:t xml:space="preserve">Kubernetes </w:t>
+      </w:r>
       <w:r>
         <w:rPr>
           <w:lang w:val="en-US"/>
         </w:rPr>
-        <w:t xml:space="preserve">netes </w:t>
+        <w:t xml:space="preserve">ElasticSearch </w:t>
       </w:r>
       <w:r>
         <w:rPr>
           <w:lang w:val="en-US"/>
         </w:rPr>
-        <w:t xml:space="preserve">ElasticSearch </w:t>
+        <w:t>Environment</w:t>
       </w:r>
       <w:r>
         <w:rPr>
           <w:lang w:val="en-US"/>
         </w:rPr>
-        <w:t>Environment</w:t>
+        <w:t xml:space="preserve"> Installation</w:t>
       </w:r>
       <w:r>
         <w:rPr>
           <w:lang w:val="en-US"/>
         </w:rPr>
-        <w:t xml:space="preserve"> Installation</w:t>
+        <w:t xml:space="preserve"> </w:t>
       </w:r>
       <w:r>
         <w:rPr>
           <w:lang w:val="en-US"/>
         </w:rPr>
-        <w:t xml:space="preserve"> </w:t>
+        <w:t>(Kubeapps</w:t>
       </w:r>
       <w:r>
         <w:rPr>
           <w:lang w:val="en-US"/>
         </w:rPr>
-        <w:t>(Kubeapps)</w:t>
+        <w:t xml:space="preserve"> / Helm</w:t>
+      </w:r>
+      <w:r>
+        <w:rPr>
+          <w:lang w:val="en-US"/>
+        </w:rPr>
+        <w:t>)</w:t>
       </w:r>
     </w:p>
     <w:p>
@@ -1050,7 +1054,7 @@
           <w:lang w:val="en-US"/>
         </w:rPr>
       </w:pPr>
-      <w:bookmarkStart w:id="1" w:name="_Toc533014084"/>
+      <w:bookmarkStart w:id="0" w:name="_Toc533014084"/>
       <w:r>
         <w:rPr>
           <w:lang w:val="en-US"/>
@@ -1058,170 +1062,199 @@
         <w:lastRenderedPageBreak/>
         <w:t>Introduction</w:t>
       </w:r>
+      <w:bookmarkEnd w:id="0"/>
+    </w:p>
+    <w:p>
+      <w:pPr>
+        <w:rPr>
+          <w:lang w:val="en-US"/>
+        </w:rPr>
+      </w:pPr>
+    </w:p>
+    <w:p>
+      <w:pPr>
+        <w:rPr>
+          <w:lang w:val="en-US"/>
+        </w:rPr>
+      </w:pPr>
+      <w:r>
+        <w:rPr>
+          <w:lang w:val="en-US"/>
+        </w:rPr>
+        <w:t>This document describes the steps required to build an ElasticSearch environment on Kubernetes using the 'kubeapps' application</w:t>
+      </w:r>
+      <w:r>
+        <w:rPr>
+          <w:lang w:val="en-US"/>
+        </w:rPr>
+        <w:t>.</w:t>
+      </w:r>
+    </w:p>
+    <w:p>
+      <w:pPr>
+        <w:rPr>
+          <w:lang w:val="en-US"/>
+        </w:rPr>
+      </w:pPr>
+    </w:p>
+    <w:p>
+      <w:pPr>
+        <w:rPr>
+          <w:lang w:val="en-US"/>
+        </w:rPr>
+      </w:pPr>
+      <w:r>
+        <w:rPr>
+          <w:lang w:val="en-US"/>
+        </w:rPr>
+        <w:t xml:space="preserve">Kubeapps is an Open Source utility which provides a GUI onto Kubernetes Helm charts which allows installation/configuration of various </w:t>
+      </w:r>
+      <w:r>
+        <w:rPr>
+          <w:lang w:val="en-US"/>
+        </w:rPr>
+        <w:t>applications.</w:t>
+      </w:r>
+    </w:p>
+    <w:p>
+      <w:pPr>
+        <w:rPr>
+          <w:lang w:val="en-US"/>
+        </w:rPr>
+      </w:pPr>
+    </w:p>
+    <w:p>
+      <w:pPr>
+        <w:rPr>
+          <w:lang w:val="en-US"/>
+        </w:rPr>
+      </w:pPr>
+      <w:r>
+        <w:rPr>
+          <w:lang w:val="en-US"/>
+        </w:rPr>
+        <w:t xml:space="preserve">It assumes </w:t>
+      </w:r>
+      <w:r>
+        <w:rPr>
+          <w:lang w:val="en-US"/>
+        </w:rPr>
+        <w:t xml:space="preserve">that </w:t>
+      </w:r>
+      <w:r>
+        <w:rPr>
+          <w:lang w:val="en-US"/>
+        </w:rPr>
+        <w:t xml:space="preserve">a working Kubernetes </w:t>
+      </w:r>
+      <w:r>
+        <w:rPr>
+          <w:lang w:val="en-US"/>
+        </w:rPr>
+        <w:t xml:space="preserve">cluster </w:t>
+      </w:r>
+      <w:r>
+        <w:rPr>
+          <w:lang w:val="en-US"/>
+        </w:rPr>
+        <w:t xml:space="preserve">environment </w:t>
+      </w:r>
+      <w:r>
+        <w:rPr>
+          <w:lang w:val="en-US"/>
+        </w:rPr>
+        <w:t xml:space="preserve">is </w:t>
+      </w:r>
+      <w:r>
+        <w:rPr>
+          <w:lang w:val="en-US"/>
+        </w:rPr>
+        <w:t>already</w:t>
+      </w:r>
+      <w:r>
+        <w:rPr>
+          <w:lang w:val="en-US"/>
+        </w:rPr>
+        <w:t xml:space="preserve"> available and the 'kubectl' command can access the cluster</w:t>
+      </w:r>
+      <w:r>
+        <w:rPr>
+          <w:lang w:val="en-US"/>
+        </w:rPr>
+        <w:t>.</w:t>
+      </w:r>
+    </w:p>
+    <w:p>
+      <w:pPr>
+        <w:rPr>
+          <w:lang w:val="en-US"/>
+        </w:rPr>
+      </w:pPr>
+    </w:p>
+    <w:p>
+      <w:pPr>
+        <w:rPr>
+          <w:lang w:val="en-US"/>
+        </w:rPr>
+      </w:pPr>
+      <w:r>
+        <w:rPr>
+          <w:lang w:val="en-US"/>
+        </w:rPr>
+        <w:t>It also assumes that the 'helm' command-line utility is installed and available as the installation scripts depend on this.</w:t>
+      </w:r>
+    </w:p>
+    <w:p>
+      <w:pPr>
+        <w:rPr>
+          <w:lang w:val="en-US"/>
+        </w:rPr>
+      </w:pPr>
+    </w:p>
+    <w:p>
+      <w:pPr>
+        <w:rPr>
+          <w:b/>
+          <w:lang w:val="en-US"/>
+        </w:rPr>
+      </w:pPr>
+      <w:r>
+        <w:rPr>
+          <w:b/>
+          <w:lang w:val="en-US"/>
+        </w:rPr>
+        <w:t xml:space="preserve">NOTE: In an environment with no internet access the KubeApps application web interface will not load correctly as it relies on external CSS so </w:t>
+      </w:r>
+      <w:r>
+        <w:rPr>
+          <w:b/>
+          <w:lang w:val="en-US"/>
+        </w:rPr>
+        <w:t>alternate installation instructions are also provided which use the Helm command line utility directly to install the various Helm Charts.</w:t>
+      </w:r>
+    </w:p>
+    <w:p>
+      <w:pPr>
+        <w:rPr>
+          <w:lang w:val="en-US"/>
+        </w:rPr>
+      </w:pPr>
+    </w:p>
+    <w:p>
+      <w:pPr>
+        <w:pStyle w:val="Heading1"/>
+        <w:rPr>
+          <w:lang w:val="en-US"/>
+        </w:rPr>
+      </w:pPr>
+      <w:bookmarkStart w:id="1" w:name="_Toc533014085"/>
+      <w:r>
+        <w:rPr>
+          <w:lang w:val="en-US"/>
+        </w:rPr>
+        <w:t>GitHub Repository (smj-kubeapps)</w:t>
+      </w:r>
       <w:bookmarkEnd w:id="1"/>
-    </w:p>
-    <w:p>
-      <w:pPr>
-        <w:rPr>
-          <w:lang w:val="en-US"/>
-        </w:rPr>
-      </w:pPr>
-    </w:p>
-    <w:p>
-      <w:pPr>
-        <w:rPr>
-          <w:lang w:val="en-US"/>
-        </w:rPr>
-      </w:pPr>
-      <w:r>
-        <w:rPr>
-          <w:lang w:val="en-US"/>
-        </w:rPr>
-        <w:t>This document describes the steps required to build an ElasticSearch environment on Kubernetes using the 'kubeapps' application</w:t>
-      </w:r>
-      <w:r>
-        <w:rPr>
-          <w:lang w:val="en-US"/>
-        </w:rPr>
-        <w:t>.</w:t>
-      </w:r>
-    </w:p>
-    <w:p>
-      <w:pPr>
-        <w:rPr>
-          <w:lang w:val="en-US"/>
-        </w:rPr>
-      </w:pPr>
-    </w:p>
-    <w:p>
-      <w:pPr>
-        <w:rPr>
-          <w:lang w:val="en-US"/>
-        </w:rPr>
-      </w:pPr>
-      <w:r>
-        <w:rPr>
-          <w:lang w:val="en-US"/>
-        </w:rPr>
-        <w:t xml:space="preserve">Kubeapps is an Open Source utility which provides a GUI onto Kubernetes Helm charts which allows installation/configuration of various </w:t>
-      </w:r>
-      <w:r>
-        <w:rPr>
-          <w:lang w:val="en-US"/>
-        </w:rPr>
-        <w:t>applications.</w:t>
-      </w:r>
-    </w:p>
-    <w:p>
-      <w:pPr>
-        <w:rPr>
-          <w:lang w:val="en-US"/>
-        </w:rPr>
-      </w:pPr>
-    </w:p>
-    <w:p>
-      <w:pPr>
-        <w:rPr>
-          <w:lang w:val="en-US"/>
-        </w:rPr>
-      </w:pPr>
-      <w:r>
-        <w:rPr>
-          <w:lang w:val="en-US"/>
-        </w:rPr>
-        <w:t xml:space="preserve">It assumes </w:t>
-      </w:r>
-      <w:r>
-        <w:rPr>
-          <w:lang w:val="en-US"/>
-        </w:rPr>
-        <w:t xml:space="preserve">that </w:t>
-      </w:r>
-      <w:r>
-        <w:rPr>
-          <w:lang w:val="en-US"/>
-        </w:rPr>
-        <w:t xml:space="preserve">a working Kubernetes </w:t>
-      </w:r>
-      <w:r>
-        <w:rPr>
-          <w:lang w:val="en-US"/>
-        </w:rPr>
-        <w:t xml:space="preserve">cluster </w:t>
-      </w:r>
-      <w:r>
-        <w:rPr>
-          <w:lang w:val="en-US"/>
-        </w:rPr>
-        <w:t xml:space="preserve">environment </w:t>
-      </w:r>
-      <w:r>
-        <w:rPr>
-          <w:lang w:val="en-US"/>
-        </w:rPr>
-        <w:t xml:space="preserve">is </w:t>
-      </w:r>
-      <w:r>
-        <w:rPr>
-          <w:lang w:val="en-US"/>
-        </w:rPr>
-        <w:t>already</w:t>
-      </w:r>
-      <w:r>
-        <w:rPr>
-          <w:lang w:val="en-US"/>
-        </w:rPr>
-        <w:t xml:space="preserve"> available and the 'kubectl' command can access the cluster</w:t>
-      </w:r>
-      <w:r>
-        <w:rPr>
-          <w:lang w:val="en-US"/>
-        </w:rPr>
-        <w:t>.</w:t>
-      </w:r>
-    </w:p>
-    <w:p>
-      <w:pPr>
-        <w:rPr>
-          <w:lang w:val="en-US"/>
-        </w:rPr>
-      </w:pPr>
-    </w:p>
-    <w:p>
-      <w:pPr>
-        <w:rPr>
-          <w:lang w:val="en-US"/>
-        </w:rPr>
-      </w:pPr>
-      <w:r>
-        <w:rPr>
-          <w:lang w:val="en-US"/>
-        </w:rPr>
-        <w:t>It also assumes that the 'helm' command-line utility is installed and available as the installation scripts depend on this.</w:t>
-      </w:r>
-    </w:p>
-    <w:p>
-      <w:pPr>
-        <w:rPr>
-          <w:lang w:val="en-US"/>
-        </w:rPr>
-      </w:pPr>
-    </w:p>
-    <w:p>
-      <w:pPr>
-        <w:pStyle w:val="Heading1"/>
-        <w:rPr>
-          <w:lang w:val="en-US"/>
-        </w:rPr>
-      </w:pPr>
-      <w:bookmarkStart w:id="2" w:name="_Toc533014085"/>
-      <w:r>
-        <w:rPr>
-          <w:lang w:val="en-US"/>
-        </w:rPr>
-        <w:t>GitHub Repository (smj-kubeapps)</w:t>
-      </w:r>
-      <w:bookmarkEnd w:id="2"/>
     </w:p>
     <w:p/>
     <w:p>
@@ -1276,11 +1309,11 @@
       <w:pPr>
         <w:pStyle w:val="Heading1"/>
       </w:pPr>
-      <w:bookmarkStart w:id="3" w:name="_Toc533014086"/>
+      <w:bookmarkStart w:id="2" w:name="_Toc533014086"/>
       <w:r>
         <w:t>Kubernetes 'kubectl' Command-Line Utility</w:t>
       </w:r>
-      <w:bookmarkEnd w:id="3"/>
+      <w:bookmarkEnd w:id="2"/>
     </w:p>
     <w:p/>
     <w:p>
@@ -1326,11 +1359,11 @@
       <w:pPr>
         <w:pStyle w:val="Heading1"/>
       </w:pPr>
-      <w:bookmarkStart w:id="4" w:name="_Toc533014087"/>
+      <w:bookmarkStart w:id="3" w:name="_Toc533014087"/>
       <w:r>
         <w:t>Kubenetes 'helm' Command-Line Utility</w:t>
       </w:r>
-      <w:bookmarkEnd w:id="4"/>
+      <w:bookmarkEnd w:id="3"/>
     </w:p>
     <w:p/>
     <w:p>
@@ -1345,21 +1378,7 @@
             <w:rStyle w:val="Hyperlink"/>
             <w:b/>
           </w:rPr>
-          <w:t>https://</w:t>
-        </w:r>
-        <w:r>
-          <w:rPr>
-            <w:rStyle w:val="Hyperlink"/>
-            <w:b/>
-          </w:rPr>
-          <w:t>h</w:t>
-        </w:r>
-        <w:r>
-          <w:rPr>
-            <w:rStyle w:val="Hyperlink"/>
-            <w:b/>
-          </w:rPr>
-          <w:t>elm.sh</w:t>
+          <w:t>https://helm.sh</w:t>
         </w:r>
       </w:hyperlink>
     </w:p>
@@ -1367,11 +1386,11 @@
       <w:pPr>
         <w:pStyle w:val="Heading1"/>
       </w:pPr>
-      <w:bookmarkStart w:id="5" w:name="_Toc533014088"/>
+      <w:bookmarkStart w:id="4" w:name="_Toc533014088"/>
       <w:r>
         <w:t>Kubeapps Overview</w:t>
       </w:r>
-      <w:bookmarkEnd w:id="5"/>
+      <w:bookmarkEnd w:id="4"/>
     </w:p>
     <w:p/>
     <w:p>
@@ -1422,7 +1441,6 @@
     </w:p>
     <w:p>
       <w:r>
-        <w:lastRenderedPageBreak/>
         <w:t>The package file can be produced for a given chart by changing directory to the folder of that chart and issuing the following command:-</w:t>
       </w:r>
     </w:p>
@@ -1553,28 +1571,28 @@
       <w:pPr>
         <w:pStyle w:val="Heading1"/>
       </w:pPr>
-      <w:bookmarkStart w:id="6" w:name="_Toc533014089"/>
+      <w:bookmarkStart w:id="5" w:name="_Toc533014089"/>
       <w:r>
         <w:t>Installing Kubeapps : smj-kubeapps Repository Scripts</w:t>
       </w:r>
+      <w:bookmarkEnd w:id="5"/>
+    </w:p>
+    <w:p/>
+    <w:p>
+      <w:r>
+        <w:t>Assuming that 'helm' and 'kubectl' command-line utilities are installed there are 2 bash shell scripts in the smj-kubeapps repository that can be used to install the 'kubeapps' application into the Kubenetes cluster environment.</w:t>
+      </w:r>
+    </w:p>
+    <w:p/>
+    <w:p>
+      <w:pPr>
+        <w:pStyle w:val="Heading2"/>
+      </w:pPr>
+      <w:bookmarkStart w:id="6" w:name="_Toc533014090"/>
+      <w:r>
+        <w:t>Installation Script : kubeapps/install_kubeapps.sh</w:t>
+      </w:r>
       <w:bookmarkEnd w:id="6"/>
-    </w:p>
-    <w:p/>
-    <w:p>
-      <w:r>
-        <w:t>Assuming that 'helm' and 'kubectl' command-line utilities are installed there are 2 bash shell scripts in the smj-kubeapps repository that can be used to install the 'kubeapps' application into the Kubenetes cluster environment.</w:t>
-      </w:r>
-    </w:p>
-    <w:p/>
-    <w:p>
-      <w:pPr>
-        <w:pStyle w:val="Heading2"/>
-      </w:pPr>
-      <w:bookmarkStart w:id="7" w:name="_Toc533014090"/>
-      <w:r>
-        <w:t>Installation Script : kubeapps/install_kubeapps.sh</w:t>
-      </w:r>
-      <w:bookmarkEnd w:id="7"/>
     </w:p>
     <w:p/>
     <w:p>
@@ -2085,6 +2103,7 @@
           <w:sz w:val="18"/>
           <w:szCs w:val="18"/>
         </w:rPr>
+        <w:lastRenderedPageBreak/>
         <w:br/>
       </w:r>
       <w:r>
@@ -2181,7 +2200,6 @@
           <w:sz w:val="18"/>
           <w:szCs w:val="18"/>
         </w:rPr>
-        <w:lastRenderedPageBreak/>
         <w:t xml:space="preserve">kubectl </w:t>
       </w:r>
       <w:r>
@@ -3067,6 +3085,7 @@
           <w:sz w:val="16"/>
           <w:szCs w:val="16"/>
         </w:rPr>
+        <w:lastRenderedPageBreak/>
         <w:t>kubeapps-internal-apprepository-controller  15s</w:t>
       </w:r>
     </w:p>
@@ -3159,7 +3178,6 @@
           <w:sz w:val="16"/>
           <w:szCs w:val="16"/>
         </w:rPr>
-        <w:lastRenderedPageBreak/>
         <w:t>==&gt; v1beta1/RoleBinding</w:t>
       </w:r>
     </w:p>
@@ -3930,11 +3948,11 @@
       <w:pPr>
         <w:pStyle w:val="Heading2"/>
       </w:pPr>
-      <w:bookmarkStart w:id="8" w:name="_Toc533014091"/>
+      <w:bookmarkStart w:id="7" w:name="_Toc533014091"/>
       <w:r>
         <w:t>Service Script : kubeapps/serve_kubeapps.sh</w:t>
       </w:r>
-      <w:bookmarkEnd w:id="8"/>
+      <w:bookmarkEnd w:id="7"/>
     </w:p>
     <w:p/>
     <w:p>
@@ -4050,34 +4068,6 @@
           <w:szCs w:val="18"/>
         </w:rPr>
         <w:br/>
-        <w:t xml:space="preserve">echo </w:t>
-      </w:r>
-      <w:r>
-        <w:rPr>
-          <w:rFonts w:ascii="Menlo" w:hAnsi="Menlo" w:cs="Menlo"/>
-          <w:color w:val="6A8759"/>
-          <w:sz w:val="18"/>
-          <w:szCs w:val="18"/>
-        </w:rPr>
-        <w:t>"Secret Token = $SECRET"</w:t>
-      </w:r>
-      <w:r>
-        <w:rPr>
-          <w:rFonts w:ascii="Menlo" w:hAnsi="Menlo" w:cs="Menlo"/>
-          <w:color w:val="6A8759"/>
-          <w:sz w:val="18"/>
-          <w:szCs w:val="18"/>
-        </w:rPr>
-        <w:br/>
-      </w:r>
-      <w:r>
-        <w:rPr>
-          <w:rFonts w:ascii="Menlo" w:hAnsi="Menlo" w:cs="Menlo"/>
-          <w:color w:val="6A8759"/>
-          <w:sz w:val="18"/>
-          <w:szCs w:val="18"/>
-        </w:rPr>
-        <w:br/>
       </w:r>
       <w:r>
         <w:rPr>
@@ -4088,6 +4078,7 @@
           <w:sz w:val="18"/>
           <w:szCs w:val="18"/>
         </w:rPr>
+        <w:lastRenderedPageBreak/>
         <w:t xml:space="preserve">echo </w:t>
       </w:r>
       <w:r>
@@ -4097,7 +4088,16 @@
           <w:sz w:val="18"/>
           <w:szCs w:val="18"/>
         </w:rPr>
-        <w:t>"Kubeapps URL: http://127.0.0.1:8080"</w:t>
+        <w:t>"Secret Token = $SECRET"</w:t>
+      </w:r>
+      <w:r>
+        <w:rPr>
+          <w:rFonts w:ascii="Menlo" w:hAnsi="Menlo" w:cs="Menlo"/>
+          <w:color w:val="6A8759"/>
+          <w:sz w:val="18"/>
+          <w:szCs w:val="18"/>
+        </w:rPr>
+        <w:br/>
       </w:r>
       <w:r>
         <w:rPr>
@@ -4117,6 +4117,35 @@
           <w:sz w:val="18"/>
           <w:szCs w:val="18"/>
         </w:rPr>
+        <w:t xml:space="preserve">echo </w:t>
+      </w:r>
+      <w:r>
+        <w:rPr>
+          <w:rFonts w:ascii="Menlo" w:hAnsi="Menlo" w:cs="Menlo"/>
+          <w:color w:val="6A8759"/>
+          <w:sz w:val="18"/>
+          <w:szCs w:val="18"/>
+        </w:rPr>
+        <w:t>"Kubeapps URL: http://127.0.0.1:8080"</w:t>
+      </w:r>
+      <w:r>
+        <w:rPr>
+          <w:rFonts w:ascii="Menlo" w:hAnsi="Menlo" w:cs="Menlo"/>
+          <w:color w:val="6A8759"/>
+          <w:sz w:val="18"/>
+          <w:szCs w:val="18"/>
+        </w:rPr>
+        <w:br/>
+      </w:r>
+      <w:r>
+        <w:rPr>
+          <w:rFonts w:ascii="Menlo" w:hAnsi="Menlo" w:cs="Menlo"/>
+          <w:i/>
+          <w:iCs/>
+          <w:color w:val="C57633"/>
+          <w:sz w:val="18"/>
+          <w:szCs w:val="18"/>
+        </w:rPr>
         <w:t xml:space="preserve">export </w:t>
       </w:r>
       <w:r>
@@ -4174,7 +4203,6 @@
     </w:p>
     <w:p>
       <w:r>
-        <w:lastRenderedPageBreak/>
         <w:t xml:space="preserve">If all </w:t>
       </w:r>
       <w:r>
@@ -4295,6 +4323,9 @@
     <w:p/>
     <w:p>
       <w:r>
+        <w:rPr>
+          <w:noProof/>
+        </w:rPr>
         <w:drawing>
           <wp:inline distT="0" distB="0" distL="0" distR="0" wp14:anchorId="0D6909FD" wp14:editId="008A4541">
             <wp:extent cx="5727700" cy="2699385"/>
@@ -4353,6 +4384,9 @@
     <w:p/>
     <w:p>
       <w:r>
+        <w:rPr>
+          <w:noProof/>
+        </w:rPr>
         <w:lastRenderedPageBreak/>
         <w:drawing>
           <wp:inline distT="0" distB="0" distL="0" distR="0" wp14:anchorId="73C1832D" wp14:editId="07B66C8A">
@@ -4395,13 +4429,16 @@
       <w:pPr>
         <w:pStyle w:val="Heading1"/>
       </w:pPr>
-      <w:bookmarkStart w:id="9" w:name="_Toc533014092"/>
+      <w:bookmarkStart w:id="8" w:name="_Toc533014092"/>
       <w:r>
         <w:t>Kubernetes Dashboard Deployment</w:t>
       </w:r>
+      <w:bookmarkEnd w:id="8"/>
+    </w:p>
+    <w:p>
+      <w:bookmarkStart w:id="9" w:name="_GoBack"/>
       <w:bookmarkEnd w:id="9"/>
     </w:p>
-    <w:p/>
     <w:p>
       <w:r>
         <w:t>Kubernetes provides an API through which every aspect of configuration and monitoring can be performed but to give easier visibility and control there is an application called 'kubernetes-dashboard' which can be deployed to the cluster to provide a user-friendly web interface onto this.</w:t>
@@ -4416,6 +4453,9 @@
     <w:p/>
     <w:p>
       <w:r>
+        <w:rPr>
+          <w:noProof/>
+        </w:rPr>
         <w:drawing>
           <wp:inline distT="0" distB="0" distL="0" distR="0" wp14:anchorId="3EB33498" wp14:editId="061954B5">
             <wp:extent cx="2237207" cy="1659467"/>
@@ -4461,6 +4501,9 @@
     </w:p>
     <w:p>
       <w:r>
+        <w:rPr>
+          <w:noProof/>
+        </w:rPr>
         <w:lastRenderedPageBreak/>
         <w:drawing>
           <wp:inline distT="0" distB="0" distL="0" distR="0" wp14:anchorId="08BC3761" wp14:editId="124CBB94">
@@ -4508,6 +4551,9 @@
     <w:p/>
     <w:p>
       <w:r>
+        <w:rPr>
+          <w:noProof/>
+        </w:rPr>
         <w:drawing>
           <wp:inline distT="0" distB="0" distL="0" distR="0" wp14:anchorId="4A4B0859" wp14:editId="55C2C9FD">
             <wp:extent cx="5727700" cy="2785110"/>
@@ -4554,6 +4600,9 @@
     <w:p/>
     <w:p>
       <w:r>
+        <w:rPr>
+          <w:noProof/>
+        </w:rPr>
         <w:lastRenderedPageBreak/>
         <w:drawing>
           <wp:inline distT="0" distB="0" distL="0" distR="0" wp14:anchorId="5C40D204" wp14:editId="72AEEC25">
@@ -4684,6 +4733,9 @@
     <w:p/>
     <w:p>
       <w:r>
+        <w:rPr>
+          <w:noProof/>
+        </w:rPr>
         <w:lastRenderedPageBreak/>
         <w:drawing>
           <wp:inline distT="0" distB="0" distL="0" distR="0" wp14:anchorId="56E4BBBD" wp14:editId="3B6E7EB4">
@@ -4766,6 +4818,9 @@
     <w:p/>
     <w:p>
       <w:r>
+        <w:rPr>
+          <w:noProof/>
+        </w:rPr>
         <w:drawing>
           <wp:inline distT="0" distB="0" distL="0" distR="0" wp14:anchorId="560C10F6" wp14:editId="5F895D94">
             <wp:extent cx="2573104" cy="1710267"/>
@@ -4811,6 +4866,9 @@
     </w:p>
     <w:p>
       <w:r>
+        <w:rPr>
+          <w:noProof/>
+        </w:rPr>
         <w:lastRenderedPageBreak/>
         <w:drawing>
           <wp:inline distT="0" distB="0" distL="0" distR="0" wp14:anchorId="1E834C37" wp14:editId="3978E218">
@@ -4858,6 +4916,9 @@
     <w:p/>
     <w:p>
       <w:r>
+        <w:rPr>
+          <w:noProof/>
+        </w:rPr>
         <w:lastRenderedPageBreak/>
         <w:drawing>
           <wp:inline distT="0" distB="0" distL="0" distR="0" wp14:anchorId="463BBDFD" wp14:editId="52388A5B">
@@ -4914,6 +4975,9 @@
     <w:p/>
     <w:p>
       <w:r>
+        <w:rPr>
+          <w:noProof/>
+        </w:rPr>
         <w:lastRenderedPageBreak/>
         <w:drawing>
           <wp:inline distT="0" distB="0" distL="0" distR="0" wp14:anchorId="687F2E82" wp14:editId="15525612">
@@ -5044,6 +5108,9 @@
     <w:p/>
     <w:p>
       <w:r>
+        <w:rPr>
+          <w:noProof/>
+        </w:rPr>
         <w:drawing>
           <wp:inline distT="0" distB="0" distL="0" distR="0" wp14:anchorId="63CC3466" wp14:editId="105A29F3">
             <wp:extent cx="2497667" cy="2108420"/>
@@ -5083,6 +5150,9 @@
     </w:p>
     <w:p>
       <w:r>
+        <w:rPr>
+          <w:noProof/>
+        </w:rPr>
         <w:lastRenderedPageBreak/>
         <w:drawing>
           <wp:inline distT="0" distB="0" distL="0" distR="0" wp14:anchorId="629813DB" wp14:editId="6C8F5B18">
@@ -5124,6 +5194,9 @@
     <w:p/>
     <w:p>
       <w:r>
+        <w:rPr>
+          <w:noProof/>
+        </w:rPr>
         <w:drawing>
           <wp:inline distT="0" distB="0" distL="0" distR="0" wp14:anchorId="71ECEF94" wp14:editId="3B19D1BD">
             <wp:extent cx="5727700" cy="3947160"/>
@@ -5164,6 +5237,9 @@
     <w:p/>
     <w:p>
       <w:r>
+        <w:rPr>
+          <w:noProof/>
+        </w:rPr>
         <w:lastRenderedPageBreak/>
         <w:drawing>
           <wp:inline distT="0" distB="0" distL="0" distR="0" wp14:anchorId="70408BAF" wp14:editId="724A9AD5">
@@ -5211,6 +5287,9 @@
     <w:p/>
     <w:p>
       <w:r>
+        <w:rPr>
+          <w:noProof/>
+        </w:rPr>
         <w:drawing>
           <wp:inline distT="0" distB="0" distL="0" distR="0" wp14:anchorId="378EDF6B" wp14:editId="46C1FF3A">
             <wp:extent cx="2480733" cy="2527212"/>
@@ -5263,6 +5342,9 @@
     <w:p/>
     <w:p>
       <w:r>
+        <w:rPr>
+          <w:noProof/>
+        </w:rPr>
         <w:lastRenderedPageBreak/>
         <w:drawing>
           <wp:inline distT="0" distB="0" distL="0" distR="0" wp14:anchorId="72B36415" wp14:editId="37BC7D24">
@@ -5343,6 +5425,9 @@
     <w:p/>
     <w:p>
       <w:r>
+        <w:rPr>
+          <w:noProof/>
+        </w:rPr>
         <w:drawing>
           <wp:inline distT="0" distB="0" distL="0" distR="0" wp14:anchorId="7C4EDB26" wp14:editId="39ECADCB">
             <wp:extent cx="3087632" cy="2023533"/>
@@ -5383,6 +5468,9 @@
     <w:p/>
     <w:p>
       <w:r>
+        <w:rPr>
+          <w:noProof/>
+        </w:rPr>
         <w:drawing>
           <wp:inline distT="0" distB="0" distL="0" distR="0" wp14:anchorId="0A07BE12" wp14:editId="75A6FBB6">
             <wp:extent cx="5727700" cy="2171700"/>
@@ -5423,6 +5511,9 @@
     <w:p/>
     <w:p>
       <w:r>
+        <w:rPr>
+          <w:noProof/>
+        </w:rPr>
         <w:lastRenderedPageBreak/>
         <w:drawing>
           <wp:inline distT="0" distB="0" distL="0" distR="0" wp14:anchorId="240C78A7" wp14:editId="17082FCD">
@@ -5464,6 +5555,9 @@
     <w:p/>
     <w:p>
       <w:r>
+        <w:rPr>
+          <w:noProof/>
+        </w:rPr>
         <w:drawing>
           <wp:inline distT="0" distB="0" distL="0" distR="0" wp14:anchorId="63FA400B" wp14:editId="45DF3FE8">
             <wp:extent cx="5727700" cy="4227195"/>
@@ -5522,6 +5616,9 @@
     <w:p/>
     <w:p>
       <w:r>
+        <w:rPr>
+          <w:noProof/>
+        </w:rPr>
         <w:drawing>
           <wp:inline distT="0" distB="0" distL="0" distR="0" wp14:anchorId="533F2F16" wp14:editId="499F7D5D">
             <wp:extent cx="5727700" cy="3796665"/>
@@ -5574,6 +5671,9 @@
     <w:p/>
     <w:p>
       <w:r>
+        <w:rPr>
+          <w:noProof/>
+        </w:rPr>
         <w:drawing>
           <wp:inline distT="0" distB="0" distL="0" distR="0" wp14:anchorId="29B7EB7B" wp14:editId="6A3DAC59">
             <wp:extent cx="5727700" cy="2362835"/>
@@ -5614,6 +5714,9 @@
     <w:p/>
     <w:p>
       <w:r>
+        <w:rPr>
+          <w:noProof/>
+        </w:rPr>
         <w:lastRenderedPageBreak/>
         <w:drawing>
           <wp:inline distT="0" distB="0" distL="0" distR="0" wp14:anchorId="38450F2B" wp14:editId="47A5ACC5">
@@ -5655,6 +5758,9 @@
     <w:p/>
     <w:p>
       <w:r>
+        <w:rPr>
+          <w:noProof/>
+        </w:rPr>
         <w:drawing>
           <wp:inline distT="0" distB="0" distL="0" distR="0" wp14:anchorId="368EEAE7" wp14:editId="0B8E6522">
             <wp:extent cx="5727700" cy="3175635"/>
@@ -5695,6 +5801,9 @@
     <w:p/>
     <w:p>
       <w:r>
+        <w:rPr>
+          <w:noProof/>
+        </w:rPr>
         <w:drawing>
           <wp:inline distT="0" distB="0" distL="0" distR="0" wp14:anchorId="27260920" wp14:editId="714B0FB3">
             <wp:extent cx="5727700" cy="1833880"/>
@@ -7193,7 +7302,7 @@
 </file>
 
 <file path=customXml/itemProps1.xml><?xml version="1.0" encoding="utf-8"?>
-<ds:datastoreItem xmlns:ds="http://schemas.openxmlformats.org/officeDocument/2006/customXml" ds:itemID="{C31661F6-ED1C-5745-AEAE-3C097013963D}">
+<ds:datastoreItem xmlns:ds="http://schemas.openxmlformats.org/officeDocument/2006/customXml" ds:itemID="{F30B5F03-3E50-7F4C-BDD9-54D8907386F9}">
   <ds:schemaRefs>
     <ds:schemaRef ds:uri="http://schemas.openxmlformats.org/officeDocument/2006/bibliography"/>
   </ds:schemaRefs>

</xml_diff>

<commit_message>
Updated Table of Contents in word document
</commit_message>
<xml_diff>
--- a/documentation/Kubernetes-Kubeapps-ElasticSearch-Cluster.docx
+++ b/documentation/Kubernetes-Kubeapps-ElasticSearch-Cluster.docx
@@ -13,7 +13,15 @@
         <w:rPr>
           <w:lang w:val="en-US"/>
         </w:rPr>
-        <w:t xml:space="preserve">Kubernetes </w:t>
+        <w:t>Kube</w:t>
+      </w:r>
+      <w:bookmarkStart w:id="0" w:name="_GoBack"/>
+      <w:bookmarkEnd w:id="0"/>
+      <w:r>
+        <w:rPr>
+          <w:lang w:val="en-US"/>
+        </w:rPr>
+        <w:t xml:space="preserve">rnetes </w:t>
       </w:r>
       <w:r>
         <w:rPr>
@@ -148,7 +156,7 @@
             </w:rPr>
             <w:fldChar w:fldCharType="separate"/>
           </w:r>
-          <w:hyperlink w:anchor="_Toc536613281" w:history="1">
+          <w:hyperlink w:anchor="_Toc536695613" w:history="1">
             <w:r>
               <w:rPr>
                 <w:rStyle w:val="Hyperlink"/>
@@ -176,7 +184,7 @@
                 <w:noProof/>
                 <w:webHidden/>
               </w:rPr>
-              <w:instrText xml:space="preserve"> PAGEREF _Toc536613281 \h </w:instrText>
+              <w:instrText xml:space="preserve"> PAGEREF _Toc536695613 \h </w:instrText>
             </w:r>
             <w:r>
               <w:rPr>
@@ -222,7 +230,7 @@
               <w:noProof/>
             </w:rPr>
           </w:pPr>
-          <w:hyperlink w:anchor="_Toc536613282" w:history="1">
+          <w:hyperlink w:anchor="_Toc536695614" w:history="1">
             <w:r>
               <w:rPr>
                 <w:rStyle w:val="Hyperlink"/>
@@ -250,7 +258,7 @@
                 <w:noProof/>
                 <w:webHidden/>
               </w:rPr>
-              <w:instrText xml:space="preserve"> PAGEREF _Toc536613282 \h </w:instrText>
+              <w:instrText xml:space="preserve"> PAGEREF _Toc536695614 \h </w:instrText>
             </w:r>
             <w:r>
               <w:rPr>
@@ -296,7 +304,7 @@
               <w:noProof/>
             </w:rPr>
           </w:pPr>
-          <w:hyperlink w:anchor="_Toc536613283" w:history="1">
+          <w:hyperlink w:anchor="_Toc536695615" w:history="1">
             <w:r>
               <w:rPr>
                 <w:rStyle w:val="Hyperlink"/>
@@ -323,7 +331,7 @@
                 <w:noProof/>
                 <w:webHidden/>
               </w:rPr>
-              <w:instrText xml:space="preserve"> PAGEREF _Toc536613283 \h </w:instrText>
+              <w:instrText xml:space="preserve"> PAGEREF _Toc536695615 \h </w:instrText>
             </w:r>
             <w:r>
               <w:rPr>
@@ -369,7 +377,7 @@
               <w:noProof/>
             </w:rPr>
           </w:pPr>
-          <w:hyperlink w:anchor="_Toc536613284" w:history="1">
+          <w:hyperlink w:anchor="_Toc536695616" w:history="1">
             <w:r>
               <w:rPr>
                 <w:rStyle w:val="Hyperlink"/>
@@ -396,7 +404,7 @@
                 <w:noProof/>
                 <w:webHidden/>
               </w:rPr>
-              <w:instrText xml:space="preserve"> PAGEREF _Toc536613284 \h </w:instrText>
+              <w:instrText xml:space="preserve"> PAGEREF _Toc536695616 \h </w:instrText>
             </w:r>
             <w:r>
               <w:rPr>
@@ -442,7 +450,7 @@
               <w:noProof/>
             </w:rPr>
           </w:pPr>
-          <w:hyperlink w:anchor="_Toc536613285" w:history="1">
+          <w:hyperlink w:anchor="_Toc536695617" w:history="1">
             <w:r>
               <w:rPr>
                 <w:rStyle w:val="Hyperlink"/>
@@ -469,7 +477,7 @@
                 <w:noProof/>
                 <w:webHidden/>
               </w:rPr>
-              <w:instrText xml:space="preserve"> PAGEREF _Toc536613285 \h </w:instrText>
+              <w:instrText xml:space="preserve"> PAGEREF _Toc536695617 \h </w:instrText>
             </w:r>
             <w:r>
               <w:rPr>
@@ -515,7 +523,7 @@
               <w:noProof/>
             </w:rPr>
           </w:pPr>
-          <w:hyperlink w:anchor="_Toc536613286" w:history="1">
+          <w:hyperlink w:anchor="_Toc536695618" w:history="1">
             <w:r>
               <w:rPr>
                 <w:rStyle w:val="Hyperlink"/>
@@ -542,7 +550,7 @@
                 <w:noProof/>
                 <w:webHidden/>
               </w:rPr>
-              <w:instrText xml:space="preserve"> PAGEREF _Toc536613286 \h </w:instrText>
+              <w:instrText xml:space="preserve"> PAGEREF _Toc536695618 \h </w:instrText>
             </w:r>
             <w:r>
               <w:rPr>
@@ -588,7 +596,7 @@
               <w:szCs w:val="24"/>
             </w:rPr>
           </w:pPr>
-          <w:hyperlink w:anchor="_Toc536613287" w:history="1">
+          <w:hyperlink w:anchor="_Toc536695619" w:history="1">
             <w:r>
               <w:rPr>
                 <w:rStyle w:val="Hyperlink"/>
@@ -615,7 +623,7 @@
                 <w:noProof/>
                 <w:webHidden/>
               </w:rPr>
-              <w:instrText xml:space="preserve"> PAGEREF _Toc536613287 \h </w:instrText>
+              <w:instrText xml:space="preserve"> PAGEREF _Toc536695619 \h </w:instrText>
             </w:r>
             <w:r>
               <w:rPr>
@@ -661,7 +669,7 @@
               <w:szCs w:val="24"/>
             </w:rPr>
           </w:pPr>
-          <w:hyperlink w:anchor="_Toc536613288" w:history="1">
+          <w:hyperlink w:anchor="_Toc536695620" w:history="1">
             <w:r>
               <w:rPr>
                 <w:rStyle w:val="Hyperlink"/>
@@ -688,7 +696,7 @@
                 <w:noProof/>
                 <w:webHidden/>
               </w:rPr>
-              <w:instrText xml:space="preserve"> PAGEREF _Toc536613288 \h </w:instrText>
+              <w:instrText xml:space="preserve"> PAGEREF _Toc536695620 \h </w:instrText>
             </w:r>
             <w:r>
               <w:rPr>
@@ -734,7 +742,7 @@
               <w:noProof/>
             </w:rPr>
           </w:pPr>
-          <w:hyperlink w:anchor="_Toc536613289" w:history="1">
+          <w:hyperlink w:anchor="_Toc536695621" w:history="1">
             <w:r>
               <w:rPr>
                 <w:rStyle w:val="Hyperlink"/>
@@ -761,7 +769,7 @@
                 <w:noProof/>
                 <w:webHidden/>
               </w:rPr>
-              <w:instrText xml:space="preserve"> PAGEREF _Toc536613289 \h </w:instrText>
+              <w:instrText xml:space="preserve"> PAGEREF _Toc536695621 \h </w:instrText>
             </w:r>
             <w:r>
               <w:rPr>
@@ -807,7 +815,7 @@
               <w:noProof/>
             </w:rPr>
           </w:pPr>
-          <w:hyperlink w:anchor="_Toc536613290" w:history="1">
+          <w:hyperlink w:anchor="_Toc536695622" w:history="1">
             <w:r>
               <w:rPr>
                 <w:rStyle w:val="Hyperlink"/>
@@ -834,7 +842,7 @@
                 <w:noProof/>
                 <w:webHidden/>
               </w:rPr>
-              <w:instrText xml:space="preserve"> PAGEREF _Toc536613290 \h </w:instrText>
+              <w:instrText xml:space="preserve"> PAGEREF _Toc536695622 \h </w:instrText>
             </w:r>
             <w:r>
               <w:rPr>
@@ -880,7 +888,7 @@
               <w:noProof/>
             </w:rPr>
           </w:pPr>
-          <w:hyperlink w:anchor="_Toc536613291" w:history="1">
+          <w:hyperlink w:anchor="_Toc536695623" w:history="1">
             <w:r>
               <w:rPr>
                 <w:rStyle w:val="Hyperlink"/>
@@ -907,7 +915,7 @@
                 <w:noProof/>
                 <w:webHidden/>
               </w:rPr>
-              <w:instrText xml:space="preserve"> PAGEREF _Toc536613291 \h </w:instrText>
+              <w:instrText xml:space="preserve"> PAGEREF _Toc536695623 \h </w:instrText>
             </w:r>
             <w:r>
               <w:rPr>
@@ -953,13 +961,13 @@
               <w:noProof/>
             </w:rPr>
           </w:pPr>
-          <w:hyperlink w:anchor="_Toc536613292" w:history="1">
+          <w:hyperlink w:anchor="_Toc536695624" w:history="1">
             <w:r>
               <w:rPr>
                 <w:rStyle w:val="Hyperlink"/>
                 <w:noProof/>
               </w:rPr>
-              <w:t>Cerebro Deployment</w:t>
+              <w:t>ElasticSearch Cluster Deployment (Helm)</w:t>
             </w:r>
             <w:r>
               <w:rPr>
@@ -980,7 +988,7 @@
                 <w:noProof/>
                 <w:webHidden/>
               </w:rPr>
-              <w:instrText xml:space="preserve"> PAGEREF _Toc536613292 \h </w:instrText>
+              <w:instrText xml:space="preserve"> PAGEREF _Toc536695624 \h </w:instrText>
             </w:r>
             <w:r>
               <w:rPr>
@@ -1026,13 +1034,13 @@
               <w:noProof/>
             </w:rPr>
           </w:pPr>
-          <w:hyperlink w:anchor="_Toc536613293" w:history="1">
+          <w:hyperlink w:anchor="_Toc536695625" w:history="1">
             <w:r>
               <w:rPr>
                 <w:rStyle w:val="Hyperlink"/>
                 <w:noProof/>
               </w:rPr>
-              <w:t>Kibana Deployment</w:t>
+              <w:t>Cerebro Deployment (KubeApps)</w:t>
             </w:r>
             <w:r>
               <w:rPr>
@@ -1053,7 +1061,7 @@
                 <w:noProof/>
                 <w:webHidden/>
               </w:rPr>
-              <w:instrText xml:space="preserve"> PAGEREF _Toc536613293 \h </w:instrText>
+              <w:instrText xml:space="preserve"> PAGEREF _Toc536695625 \h </w:instrText>
             </w:r>
             <w:r>
               <w:rPr>
@@ -1073,7 +1081,226 @@
                 <w:noProof/>
                 <w:webHidden/>
               </w:rPr>
-              <w:t>19</w:t>
+              <w:t>17</w:t>
+            </w:r>
+            <w:r>
+              <w:rPr>
+                <w:noProof/>
+                <w:webHidden/>
+              </w:rPr>
+              <w:fldChar w:fldCharType="end"/>
+            </w:r>
+          </w:hyperlink>
+        </w:p>
+        <w:p>
+          <w:pPr>
+            <w:pStyle w:val="TOC1"/>
+            <w:tabs>
+              <w:tab w:val="right" w:leader="dot" w:pos="9010"/>
+            </w:tabs>
+            <w:rPr>
+              <w:rFonts w:eastAsiaTheme="minorEastAsia"/>
+              <w:b w:val="0"/>
+              <w:bCs w:val="0"/>
+              <w:i w:val="0"/>
+              <w:iCs w:val="0"/>
+              <w:noProof/>
+            </w:rPr>
+          </w:pPr>
+          <w:hyperlink w:anchor="_Toc536695626" w:history="1">
+            <w:r>
+              <w:rPr>
+                <w:rStyle w:val="Hyperlink"/>
+                <w:noProof/>
+              </w:rPr>
+              <w:t>Cerebro Deployment (Helm)</w:t>
+            </w:r>
+            <w:r>
+              <w:rPr>
+                <w:noProof/>
+                <w:webHidden/>
+              </w:rPr>
+              <w:tab/>
+            </w:r>
+            <w:r>
+              <w:rPr>
+                <w:noProof/>
+                <w:webHidden/>
+              </w:rPr>
+              <w:fldChar w:fldCharType="begin"/>
+            </w:r>
+            <w:r>
+              <w:rPr>
+                <w:noProof/>
+                <w:webHidden/>
+              </w:rPr>
+              <w:instrText xml:space="preserve"> PAGEREF _Toc536695626 \h </w:instrText>
+            </w:r>
+            <w:r>
+              <w:rPr>
+                <w:noProof/>
+                <w:webHidden/>
+              </w:rPr>
+            </w:r>
+            <w:r>
+              <w:rPr>
+                <w:noProof/>
+                <w:webHidden/>
+              </w:rPr>
+              <w:fldChar w:fldCharType="separate"/>
+            </w:r>
+            <w:r>
+              <w:rPr>
+                <w:noProof/>
+                <w:webHidden/>
+              </w:rPr>
+              <w:t>20</w:t>
+            </w:r>
+            <w:r>
+              <w:rPr>
+                <w:noProof/>
+                <w:webHidden/>
+              </w:rPr>
+              <w:fldChar w:fldCharType="end"/>
+            </w:r>
+          </w:hyperlink>
+        </w:p>
+        <w:p>
+          <w:pPr>
+            <w:pStyle w:val="TOC1"/>
+            <w:tabs>
+              <w:tab w:val="right" w:leader="dot" w:pos="9010"/>
+            </w:tabs>
+            <w:rPr>
+              <w:rFonts w:eastAsiaTheme="minorEastAsia"/>
+              <w:b w:val="0"/>
+              <w:bCs w:val="0"/>
+              <w:i w:val="0"/>
+              <w:iCs w:val="0"/>
+              <w:noProof/>
+            </w:rPr>
+          </w:pPr>
+          <w:hyperlink w:anchor="_Toc536695627" w:history="1">
+            <w:r>
+              <w:rPr>
+                <w:rStyle w:val="Hyperlink"/>
+                <w:noProof/>
+              </w:rPr>
+              <w:t>Kibana Deployment (KubeApps)</w:t>
+            </w:r>
+            <w:r>
+              <w:rPr>
+                <w:noProof/>
+                <w:webHidden/>
+              </w:rPr>
+              <w:tab/>
+            </w:r>
+            <w:r>
+              <w:rPr>
+                <w:noProof/>
+                <w:webHidden/>
+              </w:rPr>
+              <w:fldChar w:fldCharType="begin"/>
+            </w:r>
+            <w:r>
+              <w:rPr>
+                <w:noProof/>
+                <w:webHidden/>
+              </w:rPr>
+              <w:instrText xml:space="preserve"> PAGEREF _Toc536695627 \h </w:instrText>
+            </w:r>
+            <w:r>
+              <w:rPr>
+                <w:noProof/>
+                <w:webHidden/>
+              </w:rPr>
+            </w:r>
+            <w:r>
+              <w:rPr>
+                <w:noProof/>
+                <w:webHidden/>
+              </w:rPr>
+              <w:fldChar w:fldCharType="separate"/>
+            </w:r>
+            <w:r>
+              <w:rPr>
+                <w:noProof/>
+                <w:webHidden/>
+              </w:rPr>
+              <w:t>21</w:t>
+            </w:r>
+            <w:r>
+              <w:rPr>
+                <w:noProof/>
+                <w:webHidden/>
+              </w:rPr>
+              <w:fldChar w:fldCharType="end"/>
+            </w:r>
+          </w:hyperlink>
+        </w:p>
+        <w:p>
+          <w:pPr>
+            <w:pStyle w:val="TOC1"/>
+            <w:tabs>
+              <w:tab w:val="right" w:leader="dot" w:pos="9010"/>
+            </w:tabs>
+            <w:rPr>
+              <w:rFonts w:eastAsiaTheme="minorEastAsia"/>
+              <w:b w:val="0"/>
+              <w:bCs w:val="0"/>
+              <w:i w:val="0"/>
+              <w:iCs w:val="0"/>
+              <w:noProof/>
+            </w:rPr>
+          </w:pPr>
+          <w:hyperlink w:anchor="_Toc536695628" w:history="1">
+            <w:r>
+              <w:rPr>
+                <w:rStyle w:val="Hyperlink"/>
+                <w:noProof/>
+              </w:rPr>
+              <w:t>Kibana Deployment (Helm)</w:t>
+            </w:r>
+            <w:r>
+              <w:rPr>
+                <w:noProof/>
+                <w:webHidden/>
+              </w:rPr>
+              <w:tab/>
+            </w:r>
+            <w:r>
+              <w:rPr>
+                <w:noProof/>
+                <w:webHidden/>
+              </w:rPr>
+              <w:fldChar w:fldCharType="begin"/>
+            </w:r>
+            <w:r>
+              <w:rPr>
+                <w:noProof/>
+                <w:webHidden/>
+              </w:rPr>
+              <w:instrText xml:space="preserve"> PAGEREF _Toc536695628 \h </w:instrText>
+            </w:r>
+            <w:r>
+              <w:rPr>
+                <w:noProof/>
+                <w:webHidden/>
+              </w:rPr>
+            </w:r>
+            <w:r>
+              <w:rPr>
+                <w:noProof/>
+                <w:webHidden/>
+              </w:rPr>
+              <w:fldChar w:fldCharType="separate"/>
+            </w:r>
+            <w:r>
+              <w:rPr>
+                <w:noProof/>
+                <w:webHidden/>
+              </w:rPr>
+              <w:t>25</w:t>
             </w:r>
             <w:r>
               <w:rPr>
@@ -1127,7 +1354,7 @@
           <w:lang w:val="en-US"/>
         </w:rPr>
       </w:pPr>
-      <w:bookmarkStart w:id="0" w:name="_Toc536613281"/>
+      <w:bookmarkStart w:id="1" w:name="_Toc536695613"/>
       <w:r>
         <w:rPr>
           <w:lang w:val="en-US"/>
@@ -1135,7 +1362,7 @@
         <w:lastRenderedPageBreak/>
         <w:t>Introduction</w:t>
       </w:r>
-      <w:bookmarkEnd w:id="0"/>
+      <w:bookmarkEnd w:id="1"/>
     </w:p>
     <w:p>
       <w:pPr>
@@ -1320,14 +1547,14 @@
           <w:lang w:val="en-US"/>
         </w:rPr>
       </w:pPr>
-      <w:bookmarkStart w:id="1" w:name="_Toc536613282"/>
+      <w:bookmarkStart w:id="2" w:name="_Toc536695614"/>
       <w:r>
         <w:rPr>
           <w:lang w:val="en-US"/>
         </w:rPr>
         <w:t>GitHub Repository (smj-kubeapps)</w:t>
       </w:r>
-      <w:bookmarkEnd w:id="1"/>
+      <w:bookmarkEnd w:id="2"/>
     </w:p>
     <w:p/>
     <w:p>
@@ -1382,11 +1609,11 @@
       <w:pPr>
         <w:pStyle w:val="Heading1"/>
       </w:pPr>
-      <w:bookmarkStart w:id="2" w:name="_Toc536613283"/>
+      <w:bookmarkStart w:id="3" w:name="_Toc536695615"/>
       <w:r>
         <w:t>Kubernetes 'kubectl' Command-Line Utility</w:t>
       </w:r>
-      <w:bookmarkEnd w:id="2"/>
+      <w:bookmarkEnd w:id="3"/>
     </w:p>
     <w:p/>
     <w:p>
@@ -1432,11 +1659,11 @@
       <w:pPr>
         <w:pStyle w:val="Heading1"/>
       </w:pPr>
-      <w:bookmarkStart w:id="3" w:name="_Toc536613284"/>
+      <w:bookmarkStart w:id="4" w:name="_Toc536695616"/>
       <w:r>
         <w:t>Kubenetes 'helm' Command-Line Utility</w:t>
       </w:r>
-      <w:bookmarkEnd w:id="3"/>
+      <w:bookmarkEnd w:id="4"/>
     </w:p>
     <w:p/>
     <w:p>
@@ -1459,11 +1686,11 @@
       <w:pPr>
         <w:pStyle w:val="Heading1"/>
       </w:pPr>
-      <w:bookmarkStart w:id="4" w:name="_Toc536613285"/>
+      <w:bookmarkStart w:id="5" w:name="_Toc536695617"/>
       <w:r>
         <w:t>Kubeapps Overview</w:t>
       </w:r>
-      <w:bookmarkEnd w:id="4"/>
+      <w:bookmarkEnd w:id="5"/>
     </w:p>
     <w:p/>
     <w:p>
@@ -1644,11 +1871,11 @@
       <w:pPr>
         <w:pStyle w:val="Heading1"/>
       </w:pPr>
-      <w:bookmarkStart w:id="5" w:name="_Toc536613286"/>
+      <w:bookmarkStart w:id="6" w:name="_Toc536695618"/>
       <w:r>
         <w:t>Installing Kubeapps : smj-kubeapps Repository Scripts</w:t>
       </w:r>
-      <w:bookmarkEnd w:id="5"/>
+      <w:bookmarkEnd w:id="6"/>
     </w:p>
     <w:p/>
     <w:p>
@@ -1681,11 +1908,11 @@
       <w:pPr>
         <w:pStyle w:val="Heading2"/>
       </w:pPr>
-      <w:bookmarkStart w:id="6" w:name="_Toc536613287"/>
+      <w:bookmarkStart w:id="7" w:name="_Toc536695619"/>
       <w:r>
         <w:t>Installation Script : kubeapps/install_kubeapps.sh</w:t>
       </w:r>
-      <w:bookmarkEnd w:id="6"/>
+      <w:bookmarkEnd w:id="7"/>
     </w:p>
     <w:p/>
     <w:p>
@@ -4041,12 +4268,12 @@
       <w:pPr>
         <w:pStyle w:val="Heading2"/>
       </w:pPr>
-      <w:bookmarkStart w:id="7" w:name="_Toc536613288"/>
+      <w:bookmarkStart w:id="8" w:name="_Toc536695620"/>
       <w:r>
         <w:lastRenderedPageBreak/>
         <w:t>Service Script : kubeapps/serve_kubeapps.sh</w:t>
       </w:r>
-      <w:bookmarkEnd w:id="7"/>
+      <w:bookmarkEnd w:id="8"/>
     </w:p>
     <w:p/>
     <w:p>
@@ -4511,14 +4738,14 @@
       <w:pPr>
         <w:pStyle w:val="Heading1"/>
       </w:pPr>
-      <w:bookmarkStart w:id="8" w:name="_Toc536613289"/>
+      <w:bookmarkStart w:id="9" w:name="_Toc536695621"/>
       <w:r>
         <w:t>Kubernetes Dashboard Deployment</w:t>
       </w:r>
       <w:r>
         <w:t xml:space="preserve"> (KubeApps)</w:t>
       </w:r>
-      <w:bookmarkEnd w:id="8"/>
+      <w:bookmarkEnd w:id="9"/>
     </w:p>
     <w:p/>
     <w:p>
@@ -4873,17 +5100,11 @@
       <w:pPr>
         <w:pStyle w:val="Heading1"/>
       </w:pPr>
-      <w:bookmarkStart w:id="9" w:name="_Toc536613290"/>
-      <w:r>
-        <w:t>Kubernetes Dashboard Deployment (</w:t>
-      </w:r>
-      <w:r>
-        <w:t>Helm</w:t>
-      </w:r>
-      <w:r>
-        <w:t>)</w:t>
-      </w:r>
-      <w:bookmarkEnd w:id="9"/>
+      <w:bookmarkStart w:id="10" w:name="_Toc536695622"/>
+      <w:r>
+        <w:t>Kubernetes Dashboard Deployment (Helm)</w:t>
+      </w:r>
+      <w:bookmarkEnd w:id="10"/>
     </w:p>
     <w:p/>
     <w:p>
@@ -5850,14 +6071,14 @@
       <w:pPr>
         <w:pStyle w:val="Heading1"/>
       </w:pPr>
-      <w:bookmarkStart w:id="10" w:name="_Toc536613291"/>
+      <w:bookmarkStart w:id="11" w:name="_Toc536695623"/>
       <w:r>
         <w:t>ElasticSearch Cluster Deployment</w:t>
       </w:r>
       <w:r>
         <w:t xml:space="preserve"> (KubeApps)</w:t>
       </w:r>
-      <w:bookmarkEnd w:id="10"/>
+      <w:bookmarkEnd w:id="11"/>
     </w:p>
     <w:p/>
     <w:p>
@@ -6167,39 +6388,22 @@
       <w:pPr>
         <w:pStyle w:val="Heading1"/>
       </w:pPr>
-      <w:bookmarkStart w:id="11" w:name="_Toc536613292"/>
-      <w:r>
-        <w:t>ElasticSearch Cluster Deployment (</w:t>
-      </w:r>
-      <w:r>
-        <w:t>Helm</w:t>
-      </w:r>
-      <w:r>
-        <w:t>)</w:t>
-      </w:r>
-    </w:p>
-    <w:p/>
-    <w:p>
-      <w:r>
-        <w:t xml:space="preserve">If the KubeApps GUI is not working correctly due to the CSS dependency issue mentioned earlier then </w:t>
-      </w:r>
-      <w:r>
-        <w:t>ElasticSearch</w:t>
-      </w:r>
-      <w:r>
-        <w:t xml:space="preserve"> can be directly deployed on the command line using the Helm CLI utility.</w:t>
-      </w:r>
-    </w:p>
-    <w:p/>
-    <w:p>
-      <w:r>
-        <w:t xml:space="preserve">To do this first open a terminal and changge directory into the </w:t>
-      </w:r>
-      <w:r>
-        <w:t>'elasticsearch'</w:t>
-      </w:r>
-      <w:r>
-        <w:t xml:space="preserve"> folder inside the 'smj-kubeapps' repository.</w:t>
+      <w:bookmarkStart w:id="12" w:name="_Toc536695624"/>
+      <w:r>
+        <w:t>ElasticSearch Cluster Deployment (Helm)</w:t>
+      </w:r>
+      <w:bookmarkEnd w:id="12"/>
+    </w:p>
+    <w:p/>
+    <w:p>
+      <w:r>
+        <w:t>If the KubeApps GUI is not working correctly due to the CSS dependency issue mentioned earlier then ElasticSearch can be directly deployed on the command line using the Helm CLI utility.</w:t>
+      </w:r>
+    </w:p>
+    <w:p/>
+    <w:p>
+      <w:r>
+        <w:t>To do this first open a terminal and changge directory into the 'elasticsearch' folder inside the 'smj-kubeapps' repository.</w:t>
       </w:r>
     </w:p>
     <w:p/>
@@ -6246,13 +6450,7 @@
     <w:p/>
     <w:p>
       <w:r>
-        <w:t xml:space="preserve">This will install </w:t>
-      </w:r>
-      <w:r>
-        <w:t xml:space="preserve">ElasticSearch </w:t>
-      </w:r>
-      <w:r>
-        <w:t>into the '</w:t>
+        <w:t>This will install ElasticSearch into the '</w:t>
       </w:r>
       <w:r>
         <w:t>default</w:t>
@@ -7309,13 +7507,14 @@
       <w:pPr>
         <w:pStyle w:val="Heading1"/>
       </w:pPr>
+      <w:bookmarkStart w:id="13" w:name="_Toc536695625"/>
       <w:r>
         <w:t>Cerebro Deployment</w:t>
       </w:r>
-      <w:bookmarkEnd w:id="11"/>
       <w:r>
         <w:t xml:space="preserve"> (KubeApps)</w:t>
       </w:r>
+      <w:bookmarkEnd w:id="13"/>
     </w:p>
     <w:p/>
     <w:p>
@@ -7628,39 +7827,22 @@
       <w:pPr>
         <w:pStyle w:val="Heading1"/>
       </w:pPr>
-      <w:bookmarkStart w:id="12" w:name="_Toc536613293"/>
-      <w:r>
-        <w:t>Cerebro Deployment (</w:t>
-      </w:r>
-      <w:r>
-        <w:t>Helm</w:t>
-      </w:r>
-      <w:r>
-        <w:t>)</w:t>
-      </w:r>
-    </w:p>
-    <w:p/>
-    <w:p>
-      <w:r>
-        <w:t xml:space="preserve">If the KubeApps GUI is not working correctly due to the CSS dependency issue mentioned earlier then </w:t>
-      </w:r>
-      <w:r>
-        <w:t>Cerebro</w:t>
-      </w:r>
-      <w:r>
-        <w:t xml:space="preserve"> can be directly deployed on the command line using the Helm CLI utility.</w:t>
-      </w:r>
-    </w:p>
-    <w:p/>
-    <w:p>
-      <w:r>
-        <w:t xml:space="preserve">To do this first open a terminal and changge directory into the </w:t>
-      </w:r>
-      <w:r>
-        <w:t>cerebro</w:t>
-      </w:r>
-      <w:r>
-        <w:t xml:space="preserve"> folder inside the 'smj-kubeapps' repository.</w:t>
+      <w:bookmarkStart w:id="14" w:name="_Toc536695626"/>
+      <w:r>
+        <w:t>Cerebro Deployment (Helm)</w:t>
+      </w:r>
+      <w:bookmarkEnd w:id="14"/>
+    </w:p>
+    <w:p/>
+    <w:p>
+      <w:r>
+        <w:t>If the KubeApps GUI is not working correctly due to the CSS dependency issue mentioned earlier then Cerebro can be directly deployed on the command line using the Helm CLI utility.</w:t>
+      </w:r>
+    </w:p>
+    <w:p/>
+    <w:p>
+      <w:r>
+        <w:t>To do this first open a terminal and changge directory into the cerebro folder inside the 'smj-kubeapps' repository.</w:t>
       </w:r>
     </w:p>
     <w:p/>
@@ -7708,13 +7890,7 @@
     <w:p/>
     <w:p>
       <w:r>
-        <w:t xml:space="preserve">This will install </w:t>
-      </w:r>
-      <w:r>
-        <w:t>Cerebro</w:t>
-      </w:r>
-      <w:r>
-        <w:t xml:space="preserve"> into the '</w:t>
+        <w:t>This will install Cerebro into the '</w:t>
       </w:r>
       <w:r>
         <w:t>default</w:t>
@@ -8313,13 +8489,14 @@
       <w:pPr>
         <w:pStyle w:val="Heading1"/>
       </w:pPr>
+      <w:bookmarkStart w:id="15" w:name="_Toc536695627"/>
       <w:r>
         <w:t>Kibana Deployment</w:t>
       </w:r>
-      <w:bookmarkEnd w:id="12"/>
       <w:r>
         <w:t xml:space="preserve"> (KubeApps)</w:t>
       </w:r>
+      <w:bookmarkEnd w:id="15"/>
     </w:p>
     <w:p/>
     <w:p>
@@ -8766,35 +8943,22 @@
       <w:pPr>
         <w:pStyle w:val="Heading1"/>
       </w:pPr>
-      <w:r>
-        <w:t>Kibana</w:t>
-      </w:r>
-      <w:r>
-        <w:t xml:space="preserve"> Deployment (Helm)</w:t>
-      </w:r>
-    </w:p>
-    <w:p/>
-    <w:p>
-      <w:r>
-        <w:t xml:space="preserve">If the KubeApps GUI is not working correctly due to the CSS dependency issue mentioned earlier then </w:t>
-      </w:r>
-      <w:r>
-        <w:t>Kibana</w:t>
-      </w:r>
-      <w:r>
-        <w:t xml:space="preserve"> can be directly deployed on the command line using the Helm CLI utility.</w:t>
-      </w:r>
-    </w:p>
-    <w:p/>
-    <w:p>
-      <w:r>
-        <w:t xml:space="preserve">To do this first open a terminal and change directory into the </w:t>
-      </w:r>
-      <w:r>
-        <w:t>kibana</w:t>
-      </w:r>
-      <w:r>
-        <w:t xml:space="preserve"> folder inside the 'smj-kubeapps' repository.</w:t>
+      <w:bookmarkStart w:id="16" w:name="_Toc536695628"/>
+      <w:r>
+        <w:t>Kibana Deployment (Helm)</w:t>
+      </w:r>
+      <w:bookmarkEnd w:id="16"/>
+    </w:p>
+    <w:p/>
+    <w:p>
+      <w:r>
+        <w:t>If the KubeApps GUI is not working correctly due to the CSS dependency issue mentioned earlier then Kibana can be directly deployed on the command line using the Helm CLI utility.</w:t>
+      </w:r>
+    </w:p>
+    <w:p/>
+    <w:p>
+      <w:r>
+        <w:t>To do this first open a terminal and change directory into the kibana folder inside the 'smj-kubeapps' repository.</w:t>
       </w:r>
     </w:p>
     <w:p/>
@@ -8842,19 +9006,7 @@
     <w:p>
       <w:r>
         <w:lastRenderedPageBreak/>
-        <w:t xml:space="preserve">This will install </w:t>
-      </w:r>
-      <w:r>
-        <w:t>Kibana</w:t>
-      </w:r>
-      <w:r>
-        <w:t xml:space="preserve"> into the '</w:t>
-      </w:r>
-      <w:r>
-        <w:t>default</w:t>
-      </w:r>
-      <w:r>
-        <w:t>' namespace and will use configuration values found in the local 'values.yaml' file and also use the chart found in the local '.' folder. If all works as expected the following output should be seen:-</w:t>
+        <w:t>This will install Kibana into the 'default' namespace and will use configuration values found in the local 'values.yaml' file and also use the chart found in the local '.' folder. If all works as expected the following output should be seen:-</w:t>
       </w:r>
     </w:p>
     <w:p/>
@@ -9449,8 +9601,6 @@
           <w:color w:val="FFFFFF" w:themeColor="background1"/>
         </w:rPr>
       </w:pPr>
-      <w:bookmarkStart w:id="13" w:name="_GoBack"/>
-      <w:bookmarkEnd w:id="13"/>
     </w:p>
     <w:p/>
     <w:p>
@@ -10911,7 +11061,7 @@
 </file>
 
 <file path=customXml/itemProps1.xml><?xml version="1.0" encoding="utf-8"?>
-<ds:datastoreItem xmlns:ds="http://schemas.openxmlformats.org/officeDocument/2006/customXml" ds:itemID="{0AC5BCAC-756F-F04A-BB48-1798088C8AD0}">
+<ds:datastoreItem xmlns:ds="http://schemas.openxmlformats.org/officeDocument/2006/customXml" ds:itemID="{30995D39-A819-3D48-8559-BB0C32C22D97}">
   <ds:schemaRefs>
     <ds:schemaRef ds:uri="http://schemas.openxmlformats.org/officeDocument/2006/bibliography"/>
   </ds:schemaRefs>

</xml_diff>